<commit_message>
Description:     Add MPI atomicity functions (initial drafts):         H5Fget_mpi_atomicity         H5Fset_mpi_atomicity Tested:  Firefox
</commit_message>
<xml_diff>
--- a/hdf5doc_support/guidelines/Intro_to_RM_Resources.docx
+++ b/hdf5doc_support/guidelines/Intro_to_RM_Resources.docx
@@ -84,7 +84,21 @@
           <w:i/>
           <w:sz w:val="22"/>
         </w:rPr>
-        <w:t>These notes provide a quick introduction to the resource materials prepared to assist those who write new entries and maintain existing portions of the HDF5 Reference Manu</w:t>
+        <w:t xml:space="preserve">These </w:t>
+      </w:r>
+      <w:r>
+        <w:rPr>
+          <w:i/>
+          <w:sz w:val="22"/>
+        </w:rPr>
+        <w:t xml:space="preserve">informal </w:t>
+      </w:r>
+      <w:r>
+        <w:rPr>
+          <w:i/>
+          <w:sz w:val="22"/>
+        </w:rPr>
+        <w:t>notes provide a quick introduction to the resource materials prepared to assist those who write new entries and maintain existing portions of the HDF5 Reference Manu</w:t>
       </w:r>
       <w:r>
         <w:rPr>
@@ -268,10 +282,6 @@
     <w:p>
       <w:pPr>
         <w:pStyle w:val="Bullet3"/>
-        <w:numPr>
-          <w:ilvl w:val="1"/>
-          <w:numId w:val="1"/>
-        </w:numPr>
       </w:pPr>
       <w:r>
         <w:t>These are living documents</w:t>
@@ -996,7 +1006,13 @@
         <w:pStyle w:val="Heading2"/>
       </w:pPr>
       <w:r>
-        <w:t>Where are the</w:t>
+        <w:t xml:space="preserve">Where </w:t>
+      </w:r>
+      <w:r>
+        <w:t>can I find</w:t>
+      </w:r>
+      <w:r>
+        <w:t xml:space="preserve"> the</w:t>
       </w:r>
       <w:r>
         <w:t xml:space="preserve"> RM resource</w:t>

</xml_diff>